<commit_message>
WTWwY, Mitzvot, Dirt's book
</commit_message>
<xml_diff>
--- a/content/work/when-the-world-was-young/src/Pascal - Requiem.docx
+++ b/content/work/when-the-world-was-young/src/Pascal - Requiem.docx
@@ -54,19 +54,19 @@
         <w:rPr>
           <w:rtl w:val="0"/>
         </w:rPr>
-        <w:t xml:space="preserve">ummer, stepped into the shrine.</w:t>
-      </w:r>
-    </w:p>
-    <w:p>
-      <w:pPr>
-        <w:spacing w:before="240" w:line="240" w:lineRule="auto"/>
-        <w:rPr/>
-      </w:pPr>
-      <w:r>
-        <w:rPr>
-          <w:rtl w:val="0"/>
-        </w:rPr>
-        <w:t xml:space="preserve">In the centre sat Zohan, a fox clad in a loincloth and covered from eartip to toe in intricate bodypaint and tattoos. They were a Dreamweaver, a religious leader and spiritual interpreter for the community. Much of their role emphasised music and dancing and bright, colourful use of body dec</w:t>
+        <w:t xml:space="preserve">ummer, stepped into the temple.</w:t>
+      </w:r>
+    </w:p>
+    <w:p>
+      <w:pPr>
+        <w:spacing w:before="240" w:line="240" w:lineRule="auto"/>
+        <w:rPr/>
+      </w:pPr>
+      <w:r>
+        <w:rPr>
+          <w:rtl w:val="0"/>
+        </w:rPr>
+        <w:t xml:space="preserve">In the centre sat Zohan, a fox clad in a loincloth and covered from eartip to toe in intricate bodypaint and tattoos. They were a Dreamweaver, a religious leader and spiritual interpreter for the community. Much of their role emphasised music and dancing and the bright, colourful use of body dec</w:t>
       </w:r>
       <w:r>
         <w:rPr>
@@ -84,7 +84,7 @@
         <w:rPr>
           <w:rtl w:val="0"/>
         </w:rPr>
-        <w:t xml:space="preserve"> celebration of the Gods’ will, and particularly to the most significant part in that will: Love.</w:t>
+        <w:t xml:space="preserve"> celebration of the Gods’ will, and particularly to the most significant part of that will: Love.</w:t>
       </w:r>
       <w:r>
         <w:rPr>
@@ -107,7 +107,7 @@
         <w:rPr>
           <w:rtl w:val="0"/>
         </w:rPr>
-        <w:t xml:space="preserve"> in the artwork, drawings, and in small statuettes placed about the abode.</w:t>
+        <w:t xml:space="preserve"> in the artwork, drawings, and in small statuettes placed about the temple.</w:t>
       </w:r>
       <w:r>
         <w:rPr>
@@ -128,7 +128,7 @@
         <w:br w:type="textWrapping"/>
         <w:t xml:space="preserve">“I have questions,” Bodarn began, his throat catching, then releasing. “About the spirits of the dead.”</w:t>
         <w:br w:type="textWrapping"/>
-        <w:t xml:space="preserve">Zohan nodded and gestured the badger forward to sit. “It’s about your father, isn’t it?” they whispered. “May you have reprieve from grieving.”</w:t>
+        <w:t xml:space="preserve">Zohan nodded and gestured the badger forward to sit with them. “It’s about your father, isn’t it?” they whispered. “May you have reprieve from grieving.”</w:t>
       </w:r>
     </w:p>
     <w:p>
@@ -179,7 +179,7 @@
         <w:rPr>
           <w:rtl w:val="0"/>
         </w:rPr>
-        <w:t xml:space="preserve">The shrine was a sprawling pyramid, located in a jungle clearing. It was s</w:t>
+        <w:t xml:space="preserve">The temple was a sprawling pyramid, located in a jungle clearing. It was s</w:t>
       </w:r>
       <w:r>
         <w:rPr>
@@ -257,7 +257,7 @@
         <w:rPr>
           <w:rtl w:val="0"/>
         </w:rPr>
-        <w:t xml:space="preserve">Zohan invited Bodarn outside with him to make the most of it. Rainstorms were common and divine, but were ideal for singing, </w:t>
+        <w:t xml:space="preserve">Zohan invited Bodarn outside with them to make the most of it. Rainstorms were common and divine, but were ideal for singing, </w:t>
       </w:r>
       <w:r>
         <w:rPr>
@@ -269,19 +269,21 @@
         <w:rPr>
           <w:rtl w:val="0"/>
         </w:rPr>
-        <w:t xml:space="preserve">, and celebrating, not the kind of guidance Bodarn needed.</w:t>
-      </w:r>
-    </w:p>
-    <w:p>
-      <w:pPr>
-        <w:spacing w:before="240" w:line="240" w:lineRule="auto"/>
-        <w:rPr/>
-      </w:pPr>
-      <w:r>
-        <w:rPr>
-          <w:rtl w:val="0"/>
-        </w:rPr>
-        <w:t xml:space="preserve">“My father and I… couldn’t decide what I was to be,” Bodarn explained. “He wanted me to be close, to be protected from the wilds of the world. And I was perhaps less than keen to adhere. I wanted to be like the others, out in the jungles, learning, exploring, adventuring. In the garden of the Gods.” He came to a stop at one of the sets of stairs, looking into the trees where a trap had been set. “You remember when Father had the accident with the snare?”</w:t>
+        <w:t xml:space="preserve">, and celebrating, not for the kind of guidance Bodarn needed.</w:t>
+      </w:r>
+    </w:p>
+    <w:p>
+      <w:pPr>
+        <w:spacing w:before="240" w:line="240" w:lineRule="auto"/>
+        <w:rPr/>
+      </w:pPr>
+      <w:r>
+        <w:rPr>
+          <w:rtl w:val="0"/>
+        </w:rPr>
+        <w:t xml:space="preserve">“Please,” Zohan said softly. “Speak freely.”</w:t>
+        <w:br w:type="textWrapping"/>
+        <w:t xml:space="preserve">Bodarn nodded, still struggling to look Zohan in the eye. “My father and I… couldn’t decide what I was to be,” he explained. “He wanted me to be close, to be protected from the wilds of the world. And I was perhaps less than keen to adhere. I wanted to be like the others, out in the jungles, learning, exploring, adventuring. In the garden of the Gods.” Finally, Bodarn’s wandering gaze came to rest, looking into the trees where a trap had been set. “You remember when Father had the accident with the snare?”</w:t>
       </w:r>
     </w:p>
     <w:p>
@@ -305,7 +307,7 @@
         <w:rPr>
           <w:rtl w:val="0"/>
         </w:rPr>
-        <w:t xml:space="preserve">. “I perform</w:t>
+        <w:t xml:space="preserve">, reaching out and taking one of Bodarn’s paws in his. “I perform</w:t>
       </w:r>
       <w:r>
         <w:rPr>
@@ -365,7 +367,7 @@
         <w:rPr>
           <w:rtl w:val="0"/>
         </w:rPr>
-        <w:t xml:space="preserve">when I hunt in his stead.” The badger took a long breath. “The pain he was in after that. It drove him mad,” he explained, continuing to walk, descending down the pyramid stairs to the next floor. “Few people outside myself and my mother knew of how the pain was affecting him. Few saw him, and those that did only saw him when we had enough herbs to numb the demons.” Bodarn stopped again, staring </w:t>
+        <w:t xml:space="preserve">when I hunt in his stead.” The badger took a long breath. “The pain he was in after that. It drove him mad,” he explained, able to bring his eyes back to Zohan, meeting the tattooed fox’s soft gaze at last. “Few people outside myself and my mother knew of how the pain was affecting him. Few saw him, and those that did only saw him when we had enough herbs to numb the demons.” Bodarn’s gaze wandered again, staring </w:t>
       </w:r>
       <w:r>
         <w:rPr>
@@ -389,9 +391,9 @@
         <w:rPr>
           <w:rtl w:val="0"/>
         </w:rPr>
-        <w:t xml:space="preserve">The pair embraced and Zohan held Bodarn’s head to their chest. “You did what you could.”</w:t>
-        <w:br w:type="textWrapping"/>
-        <w:t xml:space="preserve">“No, I didn’t,” the badger replied.</w:t>
+        <w:t xml:space="preserve">Zohan nodded, easing Bodarn into an embrace, guiding his head to their chest. “You did what you could.”</w:t>
+        <w:br w:type="textWrapping"/>
+        <w:t xml:space="preserve">“No,” Bodarn sniffed. “I didn’t.”</w:t>
       </w:r>
     </w:p>
     <w:p>
@@ -417,9 +419,19 @@
         </w:rPr>
         <w:t xml:space="preserve">“May you rest from grieving.”</w:t>
         <w:br w:type="textWrapping"/>
-        <w:t xml:space="preserve">“Thank you,” Bodarn replied, looking at the jar that contained his father’s remains, loaded with care upon a pallet such that it could be transported to the burial site.</w:t>
-        <w:br w:type="textWrapping"/>
-        <w:t xml:space="preserve">“Do you know where they are to be buried?” the morgue-keeper asked.</w:t>
+        <w:t xml:space="preserve">“Thank you,” Bodarn replied, looking at the jar that contained his father’s remains, loaded with care upon a pallet, such that it could be transported to the burial site. Bodarn stared at the jar. Normally he’d have someone else to defer to at a time like this. Not so anymore. The weight of his kin; past, present and future, was his alone to carry.</w:t>
+      </w:r>
+    </w:p>
+    <w:p>
+      <w:pPr>
+        <w:spacing w:before="240" w:line="240" w:lineRule="auto"/>
+        <w:rPr/>
+      </w:pPr>
+      <w:r>
+        <w:rPr>
+          <w:rtl w:val="0"/>
+        </w:rPr>
+        <w:t xml:space="preserve">“Have you decided where they are to be buried?” the morgue-keeper asked.</w:t>
         <w:br w:type="textWrapping"/>
         <w:t xml:space="preserve">Bodarn nodded. “In the grove by the brook. It’s where we used to sit when I was young,” the badger said. “Back when we talked.”</w:t>
         <w:br w:type="textWrapping"/>
@@ -520,8 +532,7 @@
         <w:br w:type="textWrapping"/>
         <w:t xml:space="preserve">“Do you feel his death was your fault?”</w:t>
         <w:br w:type="textWrapping"/>
-        <w:t xml:space="preserve">“No, I…” the badger stammered. “I don’t pretend to understand life and death. I know only of myself and of how my father and I were. And I know when he died we were father and son in name alone.”</w:t>
-        <w:br w:type="textWrapping"/>
+        <w:t xml:space="preserve">“No, I…” the badger stammered, a firm shake of the head. “I don’t pretend to understand life and death. I know only of myself and of how my father and I were. And I know when he died we were father and son in name alone.”</w:t>
       </w:r>
     </w:p>
     <w:p>
@@ -569,7 +580,7 @@
         <w:rPr>
           <w:rtl w:val="0"/>
         </w:rPr>
-        <w:t xml:space="preserve"> He was never violent, not did he threaten it. But he had high expectations of me, and was very controlling. I couldn’t always give him what he wanted and he would get mad and I would hide away,” Bodarn explained. </w:t>
+        <w:t xml:space="preserve"> He was never violent, not did he threaten it. But he had high expectations of me, and was very controlling. I couldn’t always give him what he wanted and he would grow angry and I would hide away,” Bodarn explained. </w:t>
       </w:r>
       <w:r>
         <w:rPr>
@@ -622,7 +633,7 @@
         <w:rPr>
           <w:rtl w:val="0"/>
         </w:rPr>
-        <w:t xml:space="preserve">When Bodarn’s arms tired, he sat back and spoke again.</w:t>
+        <w:t xml:space="preserve">When Bodarn’s arms became tired, he sat back and spoke again.</w:t>
         <w:br w:type="textWrapping"/>
       </w:r>
       <w:r>
@@ -635,47 +646,47 @@
         <w:rPr>
           <w:rtl w:val="0"/>
         </w:rPr>
-        <w:t xml:space="preserve"> and we fought, I grew to resent his control and his temper. I wasn’t as helpful, as kind and considerate as perhaps I could have been. He’d do things that would hurt me, probably not on purpose but… I could never tell him he’d hurt me and have him understand. When I went to see a healer, he demanded to know what was wrong. When I didn’t want to tell him why, he grew so terribly cross. Eventually, he deceived me into telling him. I couldn’t handle the shame.” The badger grunted. “I must believe that I had done things in kind, but by the time he passed, we were so incapable of talking, I don’t think we’d ever be able to apologise for our transgressions.”</w:t>
-      </w:r>
-    </w:p>
-    <w:p>
-      <w:pPr>
-        <w:spacing w:before="240" w:line="240" w:lineRule="auto"/>
-        <w:rPr/>
-      </w:pPr>
-      <w:r>
-        <w:rPr>
-          <w:rtl w:val="0"/>
-        </w:rPr>
-        <w:t xml:space="preserve">“These are the questions I have,” Bodarn said at last, once the trench was dug. “Will my father, in death, know what I feel inside? Will he see that I don’t love him anymore? And if he knows… can he hurt me?”</w:t>
-      </w:r>
-    </w:p>
-    <w:p>
-      <w:pPr>
-        <w:spacing w:before="240" w:line="240" w:lineRule="auto"/>
-        <w:rPr/>
-      </w:pPr>
-      <w:r>
-        <w:rPr>
-          <w:rtl w:val="0"/>
-        </w:rPr>
-        <w:t xml:space="preserve">Zohan sat up and took a deep breath. “Have you ever read closely the parable of Three-Eye?” they asked. “The wolf who was given the gift of a third eye by the Gods? Capable of seeing the past and the present in one perfect image?”</w:t>
+        <w:t xml:space="preserve"> and we fought, I grew to resent his control and his temper. I wasn’t as helpful, as kind and considerate as perhaps I could have been. He’d do things that would hurt me, probably not on purpose but… I could never tell him that he’d hurt me and have him understand. When I went to see a healer, he demanded to know what was wrong. When I didn’t want to tell him why, he grew so terribly cross. Eventually, he deceived me into telling him and I couldn’t handle the shame.” The badger grunted. “I must believe that I had done things in kind, but by the time he passed, we were so incapable of talking, I don’t think we’d ever be able to apologise for our transgressions.”</w:t>
+      </w:r>
+    </w:p>
+    <w:p>
+      <w:pPr>
+        <w:spacing w:before="240" w:line="240" w:lineRule="auto"/>
+        <w:rPr/>
+      </w:pPr>
+      <w:r>
+        <w:rPr>
+          <w:rtl w:val="0"/>
+        </w:rPr>
+        <w:t xml:space="preserve">“These are the questions I have,” Bodarn said at last, looking Zohan in the eye. “Will my father, in death, know what I feel inside? Will he see that I don’t love him anymore? And if he knows… can he hurt me?”</w:t>
+      </w:r>
+    </w:p>
+    <w:p>
+      <w:pPr>
+        <w:spacing w:before="240" w:line="240" w:lineRule="auto"/>
+        <w:rPr/>
+      </w:pPr>
+      <w:r>
+        <w:rPr>
+          <w:rtl w:val="0"/>
+        </w:rPr>
+        <w:t xml:space="preserve">Zohan nodded. They looked out to the sea and the sunset, then took a deep breath. “Have you ever read the parable of Three-Eye?” they asked. “The wolf who was given the gift of a third eye by the Gods? Capable of seeing the past and the present in one perfect image?”</w:t>
         <w:br w:type="textWrapping"/>
         <w:t xml:space="preserve">Bodarn shook his head. “Not particularly closely. Only what you’ve said of them at ceremonies.”</w:t>
         <w:br w:type="textWrapping"/>
-        <w:t xml:space="preserve">The fox nodded. “When Three-Eye saw the past, they could see their mistakes and their failures. But what is forgotten is that Three-Eye also saw their achievements and their sacrifices.” Zohan reached into the river water, lifting it up in their cupped hands, then bringing it to the grave, pouring it slowly over the jar. “Thus it is important to remember that sometimes, in family and in friends, we will have failed. But sometimes, we will have succeeded in great ways too.”</w:t>
-      </w:r>
-    </w:p>
-    <w:p>
-      <w:pPr>
-        <w:spacing w:before="240" w:line="240" w:lineRule="auto"/>
-        <w:rPr/>
-      </w:pPr>
-      <w:r>
-        <w:rPr>
-          <w:rtl w:val="0"/>
-        </w:rPr>
-        <w:t xml:space="preserve">The pair moved to lift the jar, slowly easing it down into the dirt, manoeuvring it to lie flat, the </w:t>
+        <w:t xml:space="preserve">The fox nodded, standing up and stepping around to the water. “When Three-Eye saw the past, they could see their mistakes and their failures. But what is forgotten is that Three-Eye also saw their achievements and their sacrifices.” Zohan reached into the river water, lifting it up in their cupped hands, then bringing it to the grave, pouring it slowly over the jar. “Thus it is important to remember that sometimes, in family and in friends, we will have failed. But sometimes, we will have succeeded in great ways too.”</w:t>
+      </w:r>
+    </w:p>
+    <w:p>
+      <w:pPr>
+        <w:spacing w:before="240" w:line="240" w:lineRule="auto"/>
+        <w:rPr/>
+      </w:pPr>
+      <w:r>
+        <w:rPr>
+          <w:rtl w:val="0"/>
+        </w:rPr>
+        <w:t xml:space="preserve">The pair moved to lift the jar, slowly easing it down into the dirt, manoeuvring it to lie flat. The </w:t>
       </w:r>
       <w:r>
         <w:rPr>
@@ -687,7 +698,7 @@
         <w:rPr>
           <w:rtl w:val="0"/>
         </w:rPr>
-        <w:t xml:space="preserve"> only a foot or two under the top of the grass.</w:t>
+        <w:t xml:space="preserve"> lay only a foot or two under the top of the grass.</w:t>
         <w:br w:type="textWrapping"/>
       </w:r>
       <w:r>
@@ -700,48 +711,26 @@
         <w:rPr>
           <w:rtl w:val="0"/>
         </w:rPr>
-        <w:t xml:space="preserve"> Not even the Gods can achieve perfection, and they have powers beyond our wildest dreams.” They took a deep sigh. “But what you describe, transgressions which divide both you and your father to the point where your love is severed, that is not…” The fox paused and considered. “That is not a sin. It is a disappointment, a pity, a shame. But not a sin.” </w:t>
-      </w:r>
-    </w:p>
-    <w:p>
-      <w:pPr>
-        <w:spacing w:before="240" w:line="240" w:lineRule="auto"/>
-        <w:rPr/>
-      </w:pPr>
-      <w:r>
-        <w:rPr>
-          <w:rtl w:val="0"/>
-        </w:rPr>
-        <w:t xml:space="preserve">The fox stood back up again. With the jar lowered into the grave, </w:t>
-      </w:r>
-      <w:r>
-        <w:rPr>
-          <w:rtl w:val="0"/>
-        </w:rPr>
-        <w:t xml:space="preserve">they</w:t>
-      </w:r>
-      <w:r>
-        <w:rPr>
-          <w:rtl w:val="0"/>
-        </w:rPr>
-        <w:t xml:space="preserve"> looked back up to Bodarn. “To find but a lack of love in your heart in the face of such adversity is… understandable. It is simply, as I’m sure you feel, a shame that it is this way.” Zohan looked back towards the jar. “The Gods give love, they can take it away, but they can also let it fade. Love is the most powerful force in the land, and if the G</w:t>
-      </w:r>
-      <w:commentRangeStart w:id="0"/>
-      <w:commentRangeStart w:id="1"/>
+        <w:t xml:space="preserve"> Not even the Gods can achieve perfection, and they have powers beyond our wildest dreams.” They took a deep sigh, looking into Bodarn’s eyes again. “But what you describe, transgressions which divide both you and your father to the point where your love is severed, that is not…” The fox paused and considered. “That is not a sin. It is a disappointment, a pity, a shame. But not a sin.” </w:t>
+      </w:r>
+    </w:p>
+    <w:p>
+      <w:pPr>
+        <w:spacing w:before="240" w:line="240" w:lineRule="auto"/>
+        <w:rPr/>
+      </w:pPr>
+      <w:r>
+        <w:rPr>
+          <w:rtl w:val="0"/>
+        </w:rPr>
+        <w:t xml:space="preserve">With the jar lowered into the grave, Zohan sat down to rest. “To find but a lack of love in your heart in the face of such adversity is… understandable. It is simply, as I’m sure you feel, a shame that it is this way.” Zohan looked back towards the jar, Bodarn sitting down with them. “The Gods give love, they can take it away, but they can also let it fade. Love is the most powerful force in the land, and if the G</w:t>
+      </w:r>
       <w:r>
         <w:rPr>
           <w:rtl w:val="0"/>
         </w:rPr>
         <w:t xml:space="preserve">ods </w:t>
       </w:r>
-      <w:commentRangeEnd w:id="0"/>
-      <w:r>
-        <w:commentReference w:id="0"/>
-      </w:r>
-      <w:commentRangeEnd w:id="1"/>
-      <w:r>
-        <w:commentReference w:id="1"/>
-      </w:r>
       <w:r>
         <w:rPr>
           <w:rtl w:val="0"/>
@@ -802,7 +791,7 @@
         <w:rPr>
           <w:rtl w:val="0"/>
         </w:rPr>
-        <w:t xml:space="preserve">“We should collect the adornments for the jar before the burial,” Zohan said at last.</w:t>
+        <w:t xml:space="preserve">“We should collect the adornments for the jar,” Zohan said at last.</w:t>
         <w:br w:type="textWrapping"/>
         <w:t xml:space="preserve">Bodarn</w:t>
       </w:r>
@@ -840,7 +829,7 @@
         <w:rPr>
           <w:rtl w:val="0"/>
         </w:rPr>
-        <w:t xml:space="preserve">“It is a great disappointment that it fell that way,” the fox continued. “Fault is wrong, fault is not the right word. It is a shame. A miserable shame,” they muttered. “The Gods may judge you for your failures, and for his, but they will judge you both for your sacrifices, your attempts, your will to try. They will not judge for the dimming of the love. It… is beyond your control. If your father is angry and hateful for that failure, then the Gods will judge him too. Some situations are unfortunate, like his injury, and what befell of your kinship.” Zohan paused abruptly</w:t>
+        <w:t xml:space="preserve">“It is a great disappointment that it fell apart that way,” the fox continued. “Fault is wrong, but fault is not the right word. It is a shame. A miserable shame,” they muttered. “The Gods may judge you for your failures, and for his, but they will judge you both for your sacrifices, your attempts, your willingness to try. They will not judge for the dimming of the love. It… is beyond your control. If your father is angry and hateful for that failure, then the Gods will judge him too. Some situations are unfortunate, like his injury, and what befell of your kinship.” Zohan paused abruptly</w:t>
       </w:r>
       <w:r>
         <w:rPr>
@@ -852,9 +841,9 @@
         <w:rPr>
           <w:rtl w:val="0"/>
         </w:rPr>
-        <w:t xml:space="preserve"> the temple of Three-Eye. “But if what you say is true, then… it is just that. A tragedy of mutual transgression and entropy.” They put their paw on the badger’s shoulder. “I wish you peace from your sorrow.”</w:t>
-        <w:br w:type="textWrapping"/>
-        <w:t xml:space="preserve">Bodarn nodded, looking quietly up at the fox, before pulling in tightly, pressing his head to Zohan’s shoulder and beginning to </w:t>
+        <w:t xml:space="preserve"> the temple of Three-Eye. “But if what you say is true, then… it is just that. A tragedy of mutual transgression and entropy.” They put their paw on the badger’s shoulder, looking deeply into his eyes again. “I wish you peace from your sorrow.”</w:t>
+        <w:br w:type="textWrapping"/>
+        <w:t xml:space="preserve">Bodarn nodded, looking quietly up at the fox, before wrapping his arms around the wise Dreamweaver, pressing his head to their shoulder and beginning to </w:t>
       </w:r>
       <w:r>
         <w:rPr>
@@ -897,7 +886,7 @@
         <w:rPr>
           <w:rtl w:val="0"/>
         </w:rPr>
-        <w:t xml:space="preserve">The stone was cold. Like his father.</w:t>
+        <w:t xml:space="preserve">The stone was cold. Just like his father.</w:t>
       </w:r>
       <w:r>
         <w:rPr>
@@ -928,7 +917,7 @@
         <w:rPr>
           <w:rtl w:val="0"/>
         </w:rPr>
-        <w:t xml:space="preserve">. But each had a story to tell. One of their experiences with Bodarn and his father. How much they resembled each other. How much they remembered how well they got on in a public capacity. That special bond of father and son.</w:t>
+        <w:t xml:space="preserve">. But each had a story to tell. One of their experiences with Bodarn and his father. How much they resembled each other. How well they got on in a public capacity. That special bond of father and son.</w:t>
       </w:r>
     </w:p>
     <w:p>
@@ -943,6 +932,8 @@
         <w:t xml:space="preserve">What once was.</w:t>
         <w:br w:type="textWrapping"/>
         <w:t xml:space="preserve">What might have once become.</w:t>
+        <w:br w:type="textWrapping"/>
+        <w:t xml:space="preserve">What now lay in ruin.</w:t>
       </w:r>
     </w:p>
     <w:p>
@@ -956,7 +947,9 @@
         </w:rPr>
         <w:t xml:space="preserve">The throng of people parted such that Bodarn could walk to the grave.</w:t>
         <w:br w:type="textWrapping"/>
-        <w:t xml:space="preserve">The jar lay quietly, dirt ready to cover it, while Zohan stood beyond it. They had been freshly adorned with intricate body paint, giving the fox an ethereal look, breaking up their outline in a series of dazzling patterns.</w:t>
+        <w:t xml:space="preserve">Night had fallen. Lit torches were placed around the grave site. The inky black of night swirled, as if the creatures of the night had gathered to pay their respects too.</w:t>
+        <w:br w:type="textWrapping"/>
+        <w:t xml:space="preserve">The jar lay quietly, dirt ready to cover it, while Zohan stood between it and the river. They had been freshly adorned with intricate body paint, giving the fox an ethereal look, breaking up their outline in a series of dazzling patterns.</w:t>
       </w:r>
     </w:p>
     <w:p>
@@ -986,7 +979,7 @@
         </w:rPr>
         <w:t xml:space="preserve">A deep breath.</w:t>
         <w:br w:type="textWrapping"/>
-        <w:t xml:space="preserve">Bodarn held out the necklace, up to the sunlight.</w:t>
+        <w:t xml:space="preserve">Bodarn held out the necklace, up to the moonlight. It reflected that light down upon the jar below.</w:t>
         <w:br w:type="textWrapping"/>
         <w:t xml:space="preserve">The crowd stirred in understanding, and Zohan spoke an incantation to bless the piece. When the fox lowered their voice, Bodarn eased the necklace around the neck of the jar, then stood back up.</w:t>
       </w:r>
@@ -1002,7 +995,7 @@
         </w:rPr>
         <w:t xml:space="preserve">“Why did it have to end like this?” the badger whispered. And it was for this, not for the loss, that the badger began to weep.</w:t>
         <w:br w:type="textWrapping"/>
-        <w:t xml:space="preserve">Those each side of him, an otter and wolf, took gentle hold of the badger in an effort to comfort him, as Zohan began the ceremony.</w:t>
+        <w:t xml:space="preserve">Those to each side of him, an otter and wolf, took gentle hold of the badger in an effort to comfort him, as Zohan began the ceremony.</w:t>
       </w:r>
     </w:p>
     <w:p>
@@ -1026,19 +1019,19 @@
         <w:rPr>
           <w:rtl w:val="0"/>
         </w:rPr>
-        <w:t xml:space="preserve">. In the end, the Gods saw that making this sacrifice endure was unfair, and relieved Calhaan of his pain. We must imagine Calhaan happy, pain free at last. In a place of peace.”</w:t>
-      </w:r>
-    </w:p>
-    <w:p>
-      <w:pPr>
-        <w:spacing w:before="240" w:line="240" w:lineRule="auto"/>
-        <w:rPr/>
-      </w:pPr>
-      <w:r>
-        <w:rPr>
-          <w:rtl w:val="0"/>
-        </w:rPr>
-        <w:t xml:space="preserve">The winds blew again, the fox pausing to let them flutter through.</w:t>
+        <w:t xml:space="preserve">. In the end, the Gods saw that making this sacrifice endure was unfair, and relieved Calhaan of his pain. We must imagine Calhaan happy and pain free at last. In a place of peace.”</w:t>
+      </w:r>
+    </w:p>
+    <w:p>
+      <w:pPr>
+        <w:spacing w:before="240" w:line="240" w:lineRule="auto"/>
+        <w:rPr/>
+      </w:pPr>
+      <w:r>
+        <w:rPr>
+          <w:rtl w:val="0"/>
+        </w:rPr>
+        <w:t xml:space="preserve">The winds blew again, the fox pausing to let them flutter through. Pausing to allow the wind to speak.</w:t>
         <w:br w:type="textWrapping"/>
         <w:t xml:space="preserve">Hedges bustled.</w:t>
         <w:br w:type="textWrapping"/>
@@ -1048,7 +1041,7 @@
         <w:br w:type="textWrapping"/>
         <w:t xml:space="preserve">Tried to close his ears too.</w:t>
         <w:br w:type="textWrapping"/>
-        <w:t xml:space="preserve">He didn’t want to hear, or to notice.</w:t>
+        <w:t xml:space="preserve">Whatever the wind had to say, he knew he didn’t want to hear it.</w:t>
         <w:br w:type="textWrapping"/>
       </w:r>
       <w:r>
@@ -1117,21 +1110,21 @@
         <w:rPr>
           <w:rtl w:val="0"/>
         </w:rPr>
-        <w:t xml:space="preserve"> spirit. His destiny will be unique, different to his father, but no less holy than that of Calhaan. Though the destiny of Bodarn, as decided by the Gods, will not match that which Calhaan had requested, we know that with hindsight and divine foresight, we shall see Calhaan proud of Bodarn for their accomplishments, both past and in future.”</w:t>
-      </w:r>
-    </w:p>
-    <w:p>
-      <w:pPr>
-        <w:spacing w:before="240" w:line="240" w:lineRule="auto"/>
-        <w:rPr/>
-      </w:pPr>
-      <w:r>
-        <w:rPr>
-          <w:rtl w:val="0"/>
-        </w:rPr>
-        <w:t xml:space="preserve">With the speech concluded, the Dreamweaver stood back, and the crowd turned towards Bodarn, inviting him to speak.</w:t>
-        <w:br w:type="textWrapping"/>
-        <w:t xml:space="preserve">It was tradition to speak. For someone from the family to make a departing speech at the funeral. Sometimes, the surviving is so over encumbered with feeling that this is, understandably, not possible.</w:t>
+        <w:t xml:space="preserve"> spirit. His destiny will be unique, different to his father, but no less holy than that of Calhaan. Although the destiny of Bodarn, as decided by the Gods, will not match that which Calhaan had requested, we know that with hindsight and divine foresight, we shall see Calhaan proud of Bodarn for his accomplishments, both past and in future.”</w:t>
+      </w:r>
+    </w:p>
+    <w:p>
+      <w:pPr>
+        <w:spacing w:before="240" w:line="240" w:lineRule="auto"/>
+        <w:rPr/>
+      </w:pPr>
+      <w:r>
+        <w:rPr>
+          <w:rtl w:val="0"/>
+        </w:rPr>
+        <w:t xml:space="preserve">With the Dreamweaver’s concluded, Zohan stood back, and the crowd turned towards Bodarn, inviting him to speak.</w:t>
+        <w:br w:type="textWrapping"/>
+        <w:t xml:space="preserve">It was tradition to speak. For someone from the family to make a departing speech at the funeral. Sometimes, the surviving family is so over-encumbered with grief that this is, understandably, not possible.</w:t>
       </w:r>
     </w:p>
     <w:p>
@@ -1167,7 +1160,19 @@
         <w:br w:type="textWrapping"/>
         <w:t xml:space="preserve">As he stood, with those around awaiting him to speak, he spoke not a word.</w:t>
         <w:br w:type="textWrapping"/>
-        <w:t xml:space="preserve">The silence hung for a while. It was awkward. Uncomfortable.</w:t>
+        <w:t xml:space="preserve">For he did not dare speak the truth.</w:t>
+        <w:br w:type="textWrapping"/>
+        <w:t xml:space="preserve">Not here.</w:t>
+        <w:br w:type="textWrapping"/>
+        <w:t xml:space="preserve">Not now.</w:t>
+        <w:br w:type="textWrapping"/>
+        <w:t xml:space="preserve">The silence hung for a while. </w:t>
+        <w:br w:type="textWrapping"/>
+        <w:t xml:space="preserve">People shuffled and looked at him expectantly.</w:t>
+        <w:br w:type="textWrapping"/>
+        <w:t xml:space="preserve">But there was nothing.</w:t>
+        <w:br w:type="textWrapping"/>
+        <w:t xml:space="preserve">Not even the wind dared to interrupt him.</w:t>
       </w:r>
     </w:p>
     <w:p>
@@ -1205,7 +1210,7 @@
         <w:rPr>
           <w:rtl w:val="0"/>
         </w:rPr>
-        <w:t xml:space="preserve">Bodarn stepped back into the throng of people, now confused and uneasy. As Zohan stepped back forward, they were the only person, other than the Gods, Bodarn, and Calhaan to properly understand what was going on. People seemed to understand that something wasn’t right, but they were all far too polite to ask. Certainly not right now.</w:t>
+        <w:t xml:space="preserve">Bodarn stepped back into the throng of people, now confused and uneasy. As Zohan stepped back forward, they were the only person, other than the Gods, Bodarn, and Calhaan to properly understand what was going on. People now seemed to understand that something wasn’t right, but they were all far too polite to ask. Certainly not right now.</w:t>
       </w:r>
     </w:p>
     <w:p>
@@ -1241,31 +1246,31 @@
         <w:rPr>
           <w:rtl w:val="0"/>
         </w:rPr>
-        <w:t xml:space="preserve">began to sing a slow, lumbering piece of throat music. People joined in once the piece reached more comfortable registers, but that too was awkward, abashed, and uneasy.</w:t>
-      </w:r>
-    </w:p>
-    <w:p>
-      <w:pPr>
-        <w:spacing w:before="240" w:line="240" w:lineRule="auto"/>
-        <w:rPr/>
-      </w:pPr>
-      <w:r>
-        <w:rPr>
-          <w:rtl w:val="0"/>
-        </w:rPr>
-        <w:t xml:space="preserve">The badger joined in with the song, and, as Zohan stopped singing to let the crowd carry it onwards, stepped forth again to aid the fox in laying the dirt over the jar. The act of adding the dirt was done communally, led by the family, but all assembled would participate, for as a community they were burying one of their own too.</w:t>
-      </w:r>
-    </w:p>
-    <w:p>
-      <w:pPr>
-        <w:spacing w:before="240" w:line="240" w:lineRule="auto"/>
-        <w:rPr/>
-      </w:pPr>
-      <w:r>
-        <w:rPr>
-          <w:rtl w:val="0"/>
-        </w:rPr>
-        <w:t xml:space="preserve">With all hands, paws, and wings on deck, as the sun set down to touch the horizon, the last handful of dirt was cast over the jar.</w:t>
+        <w:t xml:space="preserve">began to sing a slow, mournful piece of throat music. People joined in as the piece rose in pitch to suit their own vocal registers. But even this was a little disjointed and uneasy.</w:t>
+      </w:r>
+    </w:p>
+    <w:p>
+      <w:pPr>
+        <w:spacing w:before="240" w:line="240" w:lineRule="auto"/>
+        <w:rPr/>
+      </w:pPr>
+      <w:r>
+        <w:rPr>
+          <w:rtl w:val="0"/>
+        </w:rPr>
+        <w:t xml:space="preserve">The badger joined in with the song, and, as Zohan stopped singing to let the crowd carry it onwards, stepped forth again to aid the fox in laying the dirt over the jar. The act of adding the dirt was done communally, led by the family, but all assembled would participate, for as a community they were all burying one of their people.</w:t>
+      </w:r>
+    </w:p>
+    <w:p>
+      <w:pPr>
+        <w:spacing w:before="240" w:line="240" w:lineRule="auto"/>
+        <w:rPr/>
+      </w:pPr>
+      <w:r>
+        <w:rPr>
+          <w:rtl w:val="0"/>
+        </w:rPr>
+        <w:t xml:space="preserve">With all hands, paws, and wings contributing, as the moon set down to touch the horizon, the last handful of dirt was cast over the jar.</w:t>
       </w:r>
     </w:p>
     <w:p>
@@ -1336,113 +1341,6 @@
     </w:sectPr>
   </w:body>
 </w:document>
-</file>
-
-<file path=word/comments.xml><?xml version="1.0" encoding="utf-8"?>
-<w:comments xmlns:mc="http://schemas.openxmlformats.org/markup-compatibility/2006" xmlns:o="urn:schemas-microsoft-com:office:office" xmlns:r="http://schemas.openxmlformats.org/officeDocument/2006/relationships" xmlns:m="http://schemas.openxmlformats.org/officeDocument/2006/math" xmlns:v="urn:schemas-microsoft-com:vml" xmlns:wp="http://schemas.openxmlformats.org/drawingml/2006/wordprocessingDrawing" xmlns:w10="urn:schemas-microsoft-com:office:word" xmlns:w="http://schemas.openxmlformats.org/wordprocessingml/2006/main" xmlns:wne="http://schemas.microsoft.com/office/word/2006/wordml" xmlns:sl="http://schemas.openxmlformats.org/schemaLibrary/2006/main" xmlns:a="http://schemas.openxmlformats.org/drawingml/2006/main" xmlns:pic="http://schemas.openxmlformats.org/drawingml/2006/picture" xmlns:c="http://schemas.openxmlformats.org/drawingml/2006/chart" xmlns:lc="http://schemas.openxmlformats.org/drawingml/2006/lockedCanvas" xmlns:dgm="http://schemas.openxmlformats.org/drawingml/2006/diagram" xmlns:wps="http://schemas.microsoft.com/office/word/2010/wordprocessingShape" xmlns:wpg="http://schemas.microsoft.com/office/word/2010/wordprocessingGroup" xmlns:w14="http://schemas.microsoft.com/office/word/2010/wordml" xmlns:w15="http://schemas.microsoft.com/office/word/2012/wordml">
-  <w:comment w:author="Utunu" w:id="0" w:date="2022-07-15T21:44:54Z">
-    <w:p>
-      <w:pPr>
-        <w:keepNext w:val="0"/>
-        <w:keepLines w:val="0"/>
-        <w:pageBreakBefore w:val="0"/>
-        <w:widowControl w:val="0"/>
-        <w:pBdr>
-          <w:top w:space="0" w:sz="0" w:val="nil"/>
-          <w:left w:space="0" w:sz="0" w:val="nil"/>
-          <w:bottom w:space="0" w:sz="0" w:val="nil"/>
-          <w:right w:space="0" w:sz="0" w:val="nil"/>
-          <w:between w:space="0" w:sz="0" w:val="nil"/>
-        </w:pBdr>
-        <w:shd w:fill="auto" w:val="clear"/>
-        <w:spacing w:after="0" w:before="0" w:line="240" w:lineRule="auto"/>
-        <w:ind w:left="0" w:right="0" w:firstLine="0"/>
-        <w:jc w:val="left"/>
-        <w:rPr>
-          <w:rFonts w:ascii="Arial" w:cs="Arial" w:eastAsia="Arial" w:hAnsi="Arial"/>
-          <w:b w:val="0"/>
-          <w:i w:val="0"/>
-          <w:smallCaps w:val="0"/>
-          <w:strike w:val="0"/>
-          <w:color w:val="000000"/>
-          <w:sz w:val="22"/>
-          <w:szCs w:val="22"/>
-          <w:u w:val="none"/>
-          <w:shd w:fill="auto" w:val="clear"/>
-          <w:vertAlign w:val="baseline"/>
-        </w:rPr>
-      </w:pPr>
-      <w:r>
-        <w:rPr>
-          <w:rFonts w:ascii="Arial" w:cs="Arial" w:eastAsia="Arial" w:hAnsi="Arial"/>
-          <w:b w:val="0"/>
-          <w:i w:val="0"/>
-          <w:smallCaps w:val="0"/>
-          <w:strike w:val="0"/>
-          <w:color w:val="000000"/>
-          <w:sz w:val="22"/>
-          <w:szCs w:val="22"/>
-          <w:u w:val="none"/>
-          <w:shd w:fill="auto" w:val="clear"/>
-          <w:vertAlign w:val="baseline"/>
-          <w:rtl w:val="0"/>
-        </w:rPr>
-        <w:t xml:space="preserve">You tend to vary the capitalization of 'gods' - should stay consistent. I would search throughout the document for this, because I only remark on it here, I think.</w:t>
-      </w:r>
-    </w:p>
-  </w:comment>
-  <w:comment w:author="Pascal Farful's Other one" w:id="1" w:date="2022-07-27T12:27:36Z">
-    <w:p>
-      <w:pPr>
-        <w:keepNext w:val="0"/>
-        <w:keepLines w:val="0"/>
-        <w:pageBreakBefore w:val="0"/>
-        <w:widowControl w:val="0"/>
-        <w:pBdr>
-          <w:top w:space="0" w:sz="0" w:val="nil"/>
-          <w:left w:space="0" w:sz="0" w:val="nil"/>
-          <w:bottom w:space="0" w:sz="0" w:val="nil"/>
-          <w:right w:space="0" w:sz="0" w:val="nil"/>
-          <w:between w:space="0" w:sz="0" w:val="nil"/>
-        </w:pBdr>
-        <w:shd w:fill="auto" w:val="clear"/>
-        <w:spacing w:after="0" w:before="0" w:line="240" w:lineRule="auto"/>
-        <w:ind w:left="0" w:right="0" w:firstLine="0"/>
-        <w:jc w:val="left"/>
-        <w:rPr>
-          <w:rFonts w:ascii="Arial" w:cs="Arial" w:eastAsia="Arial" w:hAnsi="Arial"/>
-          <w:b w:val="0"/>
-          <w:i w:val="0"/>
-          <w:smallCaps w:val="0"/>
-          <w:strike w:val="0"/>
-          <w:color w:val="000000"/>
-          <w:sz w:val="22"/>
-          <w:szCs w:val="22"/>
-          <w:u w:val="none"/>
-          <w:shd w:fill="auto" w:val="clear"/>
-          <w:vertAlign w:val="baseline"/>
-        </w:rPr>
-      </w:pPr>
-      <w:r>
-        <w:rPr>
-          <w:rFonts w:ascii="Arial" w:cs="Arial" w:eastAsia="Arial" w:hAnsi="Arial"/>
-          <w:b w:val="0"/>
-          <w:i w:val="0"/>
-          <w:smallCaps w:val="0"/>
-          <w:strike w:val="0"/>
-          <w:color w:val="000000"/>
-          <w:sz w:val="22"/>
-          <w:szCs w:val="22"/>
-          <w:u w:val="none"/>
-          <w:shd w:fill="auto" w:val="clear"/>
-          <w:vertAlign w:val="baseline"/>
-          <w:rtl w:val="0"/>
-        </w:rPr>
-        <w:t xml:space="preserve">Fixed as of writing this, I'll keep this resolved to remind me to check again once all edits are done.</w:t>
-      </w:r>
-    </w:p>
-  </w:comment>
-</w:comments>
 </file>
 
 <file path=word/numbering.xml><?xml version="1.0" encoding="utf-8"?>

</xml_diff>